<commit_message>
Updated syllabus for 2017
</commit_message>
<xml_diff>
--- a/syllabusDS-GA1003-Spring2017.docx
+++ b/syllabusDS-GA1003-Spring2017.docx
@@ -552,25 +552,7 @@
             <w:sz w:val="23"/>
             <w:szCs w:val="23"/>
           </w:rPr>
-          <w:t>h</w:t>
-        </w:r>
-        <w:r>
-          <w:rPr>
-            <w:rStyle w:val="Hyperlink"/>
-            <w:rFonts w:ascii="Arial" w:eastAsia="Times New Roman" w:hAnsi="Arial" w:cs="Arial"/>
-            <w:sz w:val="23"/>
-            <w:szCs w:val="23"/>
-          </w:rPr>
-          <w:t>ttps://piazza.com/nyu/spring2016</w:t>
-        </w:r>
-        <w:r>
-          <w:rPr>
-            <w:rStyle w:val="Hyperlink"/>
-            <w:rFonts w:ascii="Arial" w:eastAsia="Times New Roman" w:hAnsi="Arial" w:cs="Arial"/>
-            <w:sz w:val="23"/>
-            <w:szCs w:val="23"/>
-          </w:rPr>
-          <w:t>/dsga1003/home</w:t>
+          <w:t>https://piazza.com/nyu/spring2017/dsga1003/home</w:t>
         </w:r>
       </w:hyperlink>
       <w:r>
@@ -1193,15 +1175,6 @@
         </w:rPr>
         <w:t>stochastic gradient descent</w:t>
       </w:r>
-      <w:r>
-        <w:rPr>
-          <w:rFonts w:ascii="Arial" w:eastAsia="Times New Roman" w:hAnsi="Arial" w:cs="Arial"/>
-          <w:color w:val="000000"/>
-          <w:sz w:val="23"/>
-          <w:szCs w:val="23"/>
-        </w:rPr>
-        <w:t>, matrix/vector differentiation</w:t>
-      </w:r>
     </w:p>
     <w:p>
       <w:pPr>
@@ -1446,7 +1419,6 @@
           <w:sz w:val="23"/>
           <w:szCs w:val="23"/>
         </w:rPr>
-        <w:lastRenderedPageBreak/>
         <w:t xml:space="preserve">Week 6: </w:t>
       </w:r>
       <w:r>
@@ -1500,6 +1472,7 @@
           <w:sz w:val="23"/>
           <w:szCs w:val="23"/>
         </w:rPr>
+        <w:lastRenderedPageBreak/>
         <w:t xml:space="preserve">Week 7: </w:t>
       </w:r>
       <w:r>
@@ -1709,6 +1682,26 @@
         </w:rPr>
         <w:t xml:space="preserve">: </w:t>
       </w:r>
+      <w:proofErr w:type="spellStart"/>
+      <w:r>
+        <w:rPr>
+          <w:rFonts w:ascii="Arial" w:eastAsia="Times New Roman" w:hAnsi="Arial" w:cs="Arial"/>
+          <w:color w:val="000000"/>
+          <w:sz w:val="23"/>
+          <w:szCs w:val="23"/>
+        </w:rPr>
+        <w:t>bayesian</w:t>
+      </w:r>
+      <w:proofErr w:type="spellEnd"/>
+      <w:r>
+        <w:rPr>
+          <w:rFonts w:ascii="Arial" w:eastAsia="Times New Roman" w:hAnsi="Arial" w:cs="Arial"/>
+          <w:color w:val="000000"/>
+          <w:sz w:val="23"/>
+          <w:szCs w:val="23"/>
+        </w:rPr>
+        <w:t xml:space="preserve"> networks, intro Bayesian statistics</w:t>
+      </w:r>
       <w:r>
         <w:rPr>
           <w:rFonts w:ascii="Arial" w:eastAsia="Times New Roman" w:hAnsi="Arial" w:cs="Arial"/>
@@ -1717,7 +1710,7 @@
           <w:sz w:val="23"/>
           <w:szCs w:val="23"/>
         </w:rPr>
-        <w:t>test 2</w:t>
+        <w:t xml:space="preserve"> </w:t>
       </w:r>
     </w:p>
     <w:p>
@@ -1762,53 +1755,18 @@
         </w:rPr>
         <w:t xml:space="preserve">: </w:t>
       </w:r>
-      <w:proofErr w:type="spellStart"/>
-      <w:r>
-        <w:rPr>
-          <w:rFonts w:ascii="Arial" w:eastAsia="Times New Roman" w:hAnsi="Arial" w:cs="Arial"/>
-          <w:color w:val="000000"/>
-          <w:sz w:val="23"/>
-          <w:szCs w:val="23"/>
-        </w:rPr>
-        <w:t>bayesian</w:t>
-      </w:r>
-      <w:proofErr w:type="spellEnd"/>
-      <w:r>
-        <w:rPr>
-          <w:rFonts w:ascii="Arial" w:eastAsia="Times New Roman" w:hAnsi="Arial" w:cs="Arial"/>
-          <w:color w:val="000000"/>
-          <w:sz w:val="23"/>
-          <w:szCs w:val="23"/>
-        </w:rPr>
-        <w:t xml:space="preserve"> networks,</w:t>
-      </w:r>
-      <w:r>
-        <w:rPr>
-          <w:rFonts w:ascii="Arial" w:eastAsia="Times New Roman" w:hAnsi="Arial" w:cs="Arial"/>
-          <w:color w:val="000000"/>
-          <w:sz w:val="23"/>
-          <w:szCs w:val="23"/>
-        </w:rPr>
-        <w:t xml:space="preserve"> intro</w:t>
-      </w:r>
-      <w:r>
-        <w:rPr>
-          <w:rFonts w:ascii="Arial" w:eastAsia="Times New Roman" w:hAnsi="Arial" w:cs="Arial"/>
-          <w:color w:val="000000"/>
-          <w:sz w:val="23"/>
-          <w:szCs w:val="23"/>
-        </w:rPr>
-        <w:t xml:space="preserve"> </w:t>
-      </w:r>
-      <w:r>
-        <w:rPr>
-          <w:rFonts w:ascii="Arial" w:eastAsia="Times New Roman" w:hAnsi="Arial" w:cs="Arial"/>
-          <w:color w:val="000000"/>
-          <w:sz w:val="23"/>
-          <w:szCs w:val="23"/>
-        </w:rPr>
-        <w:t>Bayesian statistics</w:t>
-      </w:r>
+      <w:r>
+        <w:rPr>
+          <w:rFonts w:ascii="Arial" w:eastAsia="Times New Roman" w:hAnsi="Arial" w:cs="Arial"/>
+          <w:b/>
+          <w:color w:val="000000"/>
+          <w:sz w:val="23"/>
+          <w:szCs w:val="23"/>
+        </w:rPr>
+        <w:t>test 2</w:t>
+      </w:r>
+      <w:bookmarkStart w:id="0" w:name="_GoBack"/>
+      <w:bookmarkEnd w:id="0"/>
     </w:p>
     <w:p>
       <w:pPr>
@@ -2077,71 +2035,13 @@
         </w:rPr>
         <w:t xml:space="preserve">natural exponential families, generalized linear models, </w:t>
       </w:r>
-      <w:proofErr w:type="spellStart"/>
-      <w:r>
-        <w:rPr>
-          <w:rFonts w:ascii="Arial" w:eastAsia="Times New Roman" w:hAnsi="Arial" w:cs="Arial"/>
-          <w:color w:val="000000"/>
-          <w:sz w:val="23"/>
-          <w:szCs w:val="23"/>
-        </w:rPr>
-        <w:t>b</w:t>
-      </w:r>
-      <w:r>
-        <w:rPr>
-          <w:rFonts w:ascii="Arial" w:eastAsia="Times New Roman" w:hAnsi="Arial" w:cs="Arial"/>
-          <w:color w:val="000000"/>
-          <w:sz w:val="23"/>
-          <w:szCs w:val="23"/>
-        </w:rPr>
-        <w:t>ayesian</w:t>
-      </w:r>
-      <w:proofErr w:type="spellEnd"/>
-      <w:r>
-        <w:rPr>
-          <w:rFonts w:ascii="Arial" w:eastAsia="Times New Roman" w:hAnsi="Arial" w:cs="Arial"/>
-          <w:color w:val="000000"/>
-          <w:sz w:val="23"/>
-          <w:szCs w:val="23"/>
-        </w:rPr>
-        <w:t xml:space="preserve"> methods</w:t>
-      </w:r>
-      <w:r>
-        <w:rPr>
-          <w:rFonts w:ascii="Arial" w:eastAsia="Times New Roman" w:hAnsi="Arial" w:cs="Arial"/>
-          <w:color w:val="000000"/>
-          <w:sz w:val="23"/>
-          <w:szCs w:val="23"/>
-        </w:rPr>
-        <w:t xml:space="preserve">, </w:t>
-      </w:r>
-      <w:proofErr w:type="spellStart"/>
-      <w:r>
-        <w:rPr>
-          <w:rFonts w:ascii="Arial" w:eastAsia="Times New Roman" w:hAnsi="Arial" w:cs="Arial"/>
-          <w:color w:val="000000"/>
-          <w:sz w:val="23"/>
-          <w:szCs w:val="23"/>
-        </w:rPr>
-        <w:t>bayesian</w:t>
-      </w:r>
-      <w:proofErr w:type="spellEnd"/>
-      <w:r>
-        <w:rPr>
-          <w:rFonts w:ascii="Arial" w:eastAsia="Times New Roman" w:hAnsi="Arial" w:cs="Arial"/>
-          <w:color w:val="000000"/>
-          <w:sz w:val="23"/>
-          <w:szCs w:val="23"/>
-        </w:rPr>
-        <w:t xml:space="preserve"> linear models</w:t>
-      </w:r>
       <w:r>
         <w:rPr>
           <w:rFonts w:ascii="Arial" w:hAnsi="Arial"/>
           <w:sz w:val="23"/>
           <w:szCs w:val="23"/>
         </w:rPr>
-        <w:t xml:space="preserve"> </w:t>
+        <w:t>ranking</w:t>
       </w:r>
       <w:r>
         <w:rPr>
@@ -2149,7 +2049,7 @@
           <w:sz w:val="23"/>
           <w:szCs w:val="23"/>
         </w:rPr>
-        <w:t>ranking</w:t>
+        <w:t xml:space="preserve"> problems</w:t>
       </w:r>
       <w:r>
         <w:rPr>
@@ -2157,7 +2057,7 @@
           <w:sz w:val="23"/>
           <w:szCs w:val="23"/>
         </w:rPr>
-        <w:t xml:space="preserve"> problems</w:t>
+        <w:t xml:space="preserve">, collaborative filtering, </w:t>
       </w:r>
       <w:r>
         <w:rPr>
@@ -2165,7 +2065,7 @@
           <w:sz w:val="23"/>
           <w:szCs w:val="23"/>
         </w:rPr>
-        <w:t xml:space="preserve">, collaborative filtering, </w:t>
+        <w:t>sparse Bayesian models (</w:t>
       </w:r>
       <w:r>
         <w:rPr>
@@ -2173,7 +2073,7 @@
           <w:sz w:val="23"/>
           <w:szCs w:val="23"/>
         </w:rPr>
-        <w:t>sparse Bayesian models (</w:t>
+        <w:t>RVM</w:t>
       </w:r>
       <w:r>
         <w:rPr>
@@ -2181,7 +2081,7 @@
           <w:sz w:val="23"/>
           <w:szCs w:val="23"/>
         </w:rPr>
-        <w:t>RVM</w:t>
+        <w:t>),</w:t>
       </w:r>
       <w:r>
         <w:rPr>
@@ -2189,7 +2089,7 @@
           <w:sz w:val="23"/>
           <w:szCs w:val="23"/>
         </w:rPr>
-        <w:t>),</w:t>
+        <w:t xml:space="preserve"> model selection,</w:t>
       </w:r>
       <w:r>
         <w:rPr>
@@ -2197,31 +2097,7 @@
           <w:sz w:val="23"/>
           <w:szCs w:val="23"/>
         </w:rPr>
-        <w:t xml:space="preserve"> Bayesian model selection,</w:t>
-      </w:r>
-      <w:r>
-        <w:rPr>
-          <w:rFonts w:ascii="Arial" w:hAnsi="Arial"/>
-          <w:sz w:val="23"/>
-          <w:szCs w:val="23"/>
-        </w:rPr>
-        <w:t xml:space="preserve"> </w:t>
-      </w:r>
-      <w:r>
-        <w:rPr>
-          <w:rFonts w:ascii="Arial" w:hAnsi="Arial"/>
-          <w:sz w:val="23"/>
-          <w:szCs w:val="23"/>
-        </w:rPr>
-        <w:t xml:space="preserve">feed-forward neural networks, </w:t>
-      </w:r>
-      <w:r>
-        <w:rPr>
-          <w:rFonts w:ascii="Arial" w:hAnsi="Arial"/>
-          <w:sz w:val="23"/>
-          <w:szCs w:val="23"/>
-        </w:rPr>
-        <w:t>and</w:t>
+        <w:t xml:space="preserve"> and</w:t>
       </w:r>
       <w:r>
         <w:rPr>
@@ -2504,45 +2380,61 @@
           <w:sz w:val="23"/>
           <w:szCs w:val="23"/>
         </w:rPr>
-        <w:t>Homework is</w:t>
-      </w:r>
-      <w:r>
-        <w:rPr>
-          <w:rFonts w:ascii="Arial" w:eastAsia="Times New Roman" w:hAnsi="Arial" w:cs="Arial"/>
-          <w:color w:val="000000"/>
-          <w:sz w:val="23"/>
-          <w:szCs w:val="23"/>
-        </w:rPr>
-        <w:t xml:space="preserve"> due at </w:t>
-      </w:r>
-      <w:r>
-        <w:rPr>
-          <w:rFonts w:ascii="Arial" w:eastAsia="Times New Roman" w:hAnsi="Arial" w:cs="Arial"/>
-          <w:b/>
-          <w:color w:val="000000"/>
-          <w:sz w:val="23"/>
-          <w:szCs w:val="23"/>
-        </w:rPr>
-        <w:t>6</w:t>
-      </w:r>
-      <w:r>
-        <w:rPr>
-          <w:rFonts w:ascii="Arial" w:eastAsia="Times New Roman" w:hAnsi="Arial" w:cs="Arial"/>
-          <w:b/>
-          <w:color w:val="000000"/>
-          <w:sz w:val="23"/>
-          <w:szCs w:val="23"/>
-        </w:rPr>
-        <w:t>pm</w:t>
-      </w:r>
-      <w:r>
-        <w:rPr>
-          <w:rFonts w:ascii="Arial" w:eastAsia="Times New Roman" w:hAnsi="Arial" w:cs="Arial"/>
-          <w:color w:val="000000"/>
-          <w:sz w:val="23"/>
-          <w:szCs w:val="23"/>
-        </w:rPr>
-        <w:t xml:space="preserve"> on the date specified. Homework will still be accepted for 48 hours after this time but will have a 20% penalty.</w:t>
+        <w:t>Homework</w:t>
+      </w:r>
+      <w:r>
+        <w:rPr>
+          <w:rFonts w:ascii="Arial" w:eastAsia="Times New Roman" w:hAnsi="Arial" w:cs="Arial"/>
+          <w:color w:val="000000"/>
+          <w:sz w:val="23"/>
+          <w:szCs w:val="23"/>
+        </w:rPr>
+        <w:t xml:space="preserve"> </w:t>
+      </w:r>
+      <w:r>
+        <w:rPr>
+          <w:rFonts w:ascii="Arial" w:eastAsia="Times New Roman" w:hAnsi="Arial" w:cs="Arial"/>
+          <w:color w:val="000000"/>
+          <w:sz w:val="23"/>
+          <w:szCs w:val="23"/>
+        </w:rPr>
+        <w:t xml:space="preserve">will be accepted for 48 hours after </w:t>
+      </w:r>
+      <w:r>
+        <w:rPr>
+          <w:rFonts w:ascii="Arial" w:eastAsia="Times New Roman" w:hAnsi="Arial" w:cs="Arial"/>
+          <w:color w:val="000000"/>
+          <w:sz w:val="23"/>
+          <w:szCs w:val="23"/>
+        </w:rPr>
+        <w:t>the t</w:t>
+      </w:r>
+      <w:r>
+        <w:rPr>
+          <w:rFonts w:ascii="Arial" w:eastAsia="Times New Roman" w:hAnsi="Arial" w:cs="Arial"/>
+          <w:color w:val="000000"/>
+          <w:sz w:val="23"/>
+          <w:szCs w:val="23"/>
+        </w:rPr>
+        <w:t xml:space="preserve">ime </w:t>
+      </w:r>
+      <w:r>
+        <w:rPr>
+          <w:rFonts w:ascii="Arial" w:eastAsia="Times New Roman" w:hAnsi="Arial" w:cs="Arial"/>
+          <w:color w:val="000000"/>
+          <w:sz w:val="23"/>
+          <w:szCs w:val="23"/>
+        </w:rPr>
+        <w:t xml:space="preserve">it is due, </w:t>
+      </w:r>
+      <w:r>
+        <w:rPr>
+          <w:rFonts w:ascii="Arial" w:eastAsia="Times New Roman" w:hAnsi="Arial" w:cs="Arial"/>
+          <w:color w:val="000000"/>
+          <w:sz w:val="23"/>
+          <w:szCs w:val="23"/>
+        </w:rPr>
+        <w:t>but will have a 20% penalty.</w:t>
       </w:r>
     </w:p>
     <w:p>
@@ -2577,7 +2469,25 @@
           <w:sz w:val="23"/>
           <w:szCs w:val="23"/>
         </w:rPr>
-        <w:t xml:space="preserve">: There will be two tests.  Each will cover material from lectures, lab sessions, homework, and assigned readings up to the week before the exam. The first test will be one-hour long, and the second test will be two hours.  </w:t>
+        <w:t xml:space="preserve">: There will be two tests.  Each will cover material from lectures, lab sessions, homework, </w:t>
+      </w:r>
+      <w:r>
+        <w:rPr>
+          <w:rFonts w:ascii="Arial" w:eastAsia="Times New Roman" w:hAnsi="Arial" w:cs="Arial"/>
+          <w:color w:val="000000"/>
+          <w:sz w:val="23"/>
+          <w:szCs w:val="23"/>
+        </w:rPr>
+        <w:t>class notes</w:t>
+      </w:r>
+      <w:r>
+        <w:rPr>
+          <w:rFonts w:ascii="Arial" w:eastAsia="Times New Roman" w:hAnsi="Arial" w:cs="Arial"/>
+          <w:color w:val="000000"/>
+          <w:sz w:val="23"/>
+          <w:szCs w:val="23"/>
+        </w:rPr>
+        <w:t xml:space="preserve"> up to the week before the exam. The first test will be one-hour long, and the second test will be two hours.  </w:t>
       </w:r>
     </w:p>
     <w:p>
@@ -2622,16 +2532,16 @@
           <w:sz w:val="23"/>
           <w:szCs w:val="23"/>
         </w:rPr>
-        <w:t xml:space="preserve">: Final projects will be done in groups of two </w:t>
-      </w:r>
-      <w:r>
-        <w:rPr>
-          <w:rFonts w:ascii="Arial" w:eastAsia="Times New Roman" w:hAnsi="Arial" w:cs="Arial"/>
-          <w:color w:val="000000"/>
-          <w:sz w:val="23"/>
-          <w:szCs w:val="23"/>
-        </w:rPr>
-        <w:t xml:space="preserve">or three </w:t>
+        <w:t xml:space="preserve">: Final projects will be done in groups of </w:t>
+      </w:r>
+      <w:r>
+        <w:rPr>
+          <w:rFonts w:ascii="Arial" w:eastAsia="Times New Roman" w:hAnsi="Arial" w:cs="Arial"/>
+          <w:color w:val="000000"/>
+          <w:sz w:val="23"/>
+          <w:szCs w:val="23"/>
+        </w:rPr>
+        <w:t xml:space="preserve">three </w:t>
       </w:r>
       <w:r>
         <w:rPr>
@@ -2832,7 +2742,25 @@
           <w:sz w:val="23"/>
           <w:szCs w:val="23"/>
         </w:rPr>
-        <w:t>.  You should view the optional problems primarily as a way to engage with more material, if you have the time</w:t>
+        <w:t xml:space="preserve">.  </w:t>
+      </w:r>
+      <w:r>
+        <w:rPr>
+          <w:rFonts w:ascii="Arial" w:eastAsia="Times New Roman" w:hAnsi="Arial" w:cs="Arial"/>
+          <w:color w:val="000000"/>
+          <w:sz w:val="23"/>
+          <w:szCs w:val="23"/>
+        </w:rPr>
+        <w:t xml:space="preserve">Strong performance on optional problems would be noted in recommendation letters.  </w:t>
+      </w:r>
+      <w:r>
+        <w:rPr>
+          <w:rFonts w:ascii="Arial" w:eastAsia="Times New Roman" w:hAnsi="Arial" w:cs="Arial"/>
+          <w:color w:val="000000"/>
+          <w:sz w:val="23"/>
+          <w:szCs w:val="23"/>
+        </w:rPr>
+        <w:t>You should view the optional problems primarily as a way to engage with more material, if you have the time</w:t>
       </w:r>
       <w:r>
         <w:rPr>
@@ -2868,7 +2796,7 @@
           <w:sz w:val="23"/>
           <w:szCs w:val="23"/>
         </w:rPr>
-        <w:t xml:space="preserve">in </w:t>
+        <w:t>in-</w:t>
       </w:r>
       <w:r>
         <w:rPr>
@@ -3015,16 +2943,7 @@
           <w:sz w:val="23"/>
           <w:szCs w:val="23"/>
         </w:rPr>
-        <w:t>4</w:t>
-      </w:r>
-      <w:r>
-        <w:rPr>
-          <w:rFonts w:ascii="Arial" w:eastAsia="Times New Roman" w:hAnsi="Arial" w:cs="Arial"/>
-          <w:color w:val="000000"/>
-          <w:sz w:val="23"/>
-          <w:szCs w:val="23"/>
-        </w:rPr>
-        <w:t>0</w:t>
+        <w:t>35</w:t>
       </w:r>
       <w:r>
         <w:rPr>
@@ -3051,7 +2970,25 @@
           <w:sz w:val="23"/>
           <w:szCs w:val="23"/>
         </w:rPr>
-        <w:t>the first test (15%), the second test (25%), a</w:t>
+        <w:t>the first test (15%), the second test (</w:t>
+      </w:r>
+      <w:r>
+        <w:rPr>
+          <w:rFonts w:ascii="Arial" w:eastAsia="Times New Roman" w:hAnsi="Arial" w:cs="Arial"/>
+          <w:color w:val="000000"/>
+          <w:sz w:val="23"/>
+          <w:szCs w:val="23"/>
+        </w:rPr>
+        <w:t>30</w:t>
+      </w:r>
+      <w:r>
+        <w:rPr>
+          <w:rFonts w:ascii="Arial" w:eastAsia="Times New Roman" w:hAnsi="Arial" w:cs="Arial"/>
+          <w:color w:val="000000"/>
+          <w:sz w:val="23"/>
+          <w:szCs w:val="23"/>
+        </w:rPr>
+        <w:t>%), a</w:t>
       </w:r>
       <w:r>
         <w:rPr>
@@ -3273,8 +3210,6 @@
         </w:rPr>
         <w:t>, 2014.</w:t>
       </w:r>
-      <w:bookmarkStart w:id="0" w:name="_GoBack"/>
-      <w:bookmarkEnd w:id="0"/>
       <w:r>
         <w:rPr>
           <w:rFonts w:ascii="Times New Roman" w:eastAsia="Times New Roman" w:hAnsi="Times New Roman" w:cs="Times New Roman"/>
@@ -3439,139 +3374,6 @@
           <w:szCs w:val="23"/>
         </w:rPr>
         <w:t>Springer, 2007.</w:t>
-      </w:r>
-    </w:p>
-    <w:p>
-      <w:pPr>
-        <w:numPr>
-          <w:ilvl w:val="0"/>
-          <w:numId w:val="6"/>
-        </w:numPr>
-        <w:spacing w:after="0" w:line="240" w:lineRule="auto"/>
-        <w:textAlignment w:val="baseline"/>
-        <w:rPr>
-          <w:rFonts w:ascii="Times New Roman" w:eastAsia="Times New Roman" w:hAnsi="Times New Roman" w:cs="Times New Roman"/>
-          <w:sz w:val="24"/>
-          <w:szCs w:val="24"/>
-        </w:rPr>
-      </w:pPr>
-      <w:r>
-        <w:rPr>
-          <w:rFonts w:ascii="Arial" w:eastAsia="Times New Roman" w:hAnsi="Arial" w:cs="Arial"/>
-          <w:color w:val="000000"/>
-          <w:sz w:val="23"/>
-          <w:szCs w:val="23"/>
-        </w:rPr>
-        <w:t xml:space="preserve">Kevin P. Murphy, </w:t>
-      </w:r>
-      <w:r>
-        <w:rPr>
-          <w:rFonts w:ascii="Arial" w:eastAsia="Times New Roman" w:hAnsi="Arial" w:cs="Arial"/>
-          <w:i/>
-          <w:color w:val="000000"/>
-          <w:sz w:val="23"/>
-          <w:szCs w:val="23"/>
-        </w:rPr>
-        <w:t>Machine Learning:</w:t>
-      </w:r>
-      <w:r>
-        <w:rPr>
-          <w:rFonts w:ascii="Arial" w:eastAsia="Times New Roman" w:hAnsi="Arial" w:cs="Arial"/>
-          <w:color w:val="000000"/>
-          <w:sz w:val="23"/>
-          <w:szCs w:val="23"/>
-        </w:rPr>
-        <w:t xml:space="preserve"> </w:t>
-      </w:r>
-      <w:r>
-        <w:rPr>
-          <w:rFonts w:ascii="Arial" w:eastAsia="Times New Roman" w:hAnsi="Arial" w:cs="Arial"/>
-          <w:i/>
-          <w:color w:val="000000"/>
-          <w:sz w:val="23"/>
-          <w:szCs w:val="23"/>
-        </w:rPr>
-        <w:t>A Probabilistic Perspective</w:t>
-      </w:r>
-      <w:r>
-        <w:rPr>
-          <w:rFonts w:ascii="Arial" w:eastAsia="Times New Roman" w:hAnsi="Arial" w:cs="Arial"/>
-          <w:color w:val="000000"/>
-          <w:sz w:val="23"/>
-          <w:szCs w:val="23"/>
-        </w:rPr>
-        <w:t>, MIT Press, 2012.</w:t>
-      </w:r>
-    </w:p>
-    <w:p>
-      <w:pPr>
-        <w:numPr>
-          <w:ilvl w:val="0"/>
-          <w:numId w:val="6"/>
-        </w:numPr>
-        <w:spacing w:after="0" w:line="240" w:lineRule="auto"/>
-        <w:textAlignment w:val="baseline"/>
-        <w:rPr>
-          <w:rFonts w:ascii="Times New Roman" w:eastAsia="Times New Roman" w:hAnsi="Times New Roman" w:cs="Times New Roman"/>
-          <w:sz w:val="24"/>
-          <w:szCs w:val="24"/>
-        </w:rPr>
-      </w:pPr>
-      <w:r>
-        <w:rPr>
-          <w:rFonts w:ascii="Arial" w:eastAsia="Times New Roman" w:hAnsi="Arial" w:cs="Arial"/>
-          <w:color w:val="000000"/>
-          <w:sz w:val="23"/>
-          <w:szCs w:val="23"/>
-        </w:rPr>
-        <w:t xml:space="preserve">Boyd and </w:t>
-      </w:r>
-      <w:proofErr w:type="spellStart"/>
-      <w:r>
-        <w:rPr>
-          <w:rFonts w:ascii="Arial" w:eastAsia="Times New Roman" w:hAnsi="Arial" w:cs="Arial"/>
-          <w:color w:val="000000"/>
-          <w:sz w:val="23"/>
-          <w:szCs w:val="23"/>
-        </w:rPr>
-        <w:t>Vandenberghe</w:t>
-      </w:r>
-      <w:proofErr w:type="spellEnd"/>
-      <w:r>
-        <w:rPr>
-          <w:rFonts w:ascii="Arial" w:eastAsia="Times New Roman" w:hAnsi="Arial" w:cs="Arial"/>
-          <w:color w:val="000000"/>
-          <w:sz w:val="23"/>
-          <w:szCs w:val="23"/>
-        </w:rPr>
-        <w:t xml:space="preserve">, </w:t>
-      </w:r>
-      <w:r>
-        <w:rPr>
-          <w:rFonts w:ascii="Arial" w:eastAsia="Times New Roman" w:hAnsi="Arial" w:cs="Arial"/>
-          <w:i/>
-          <w:color w:val="000000"/>
-          <w:sz w:val="23"/>
-          <w:szCs w:val="23"/>
-        </w:rPr>
-        <w:t>Convex Optimization</w:t>
-      </w:r>
-      <w:r>
-        <w:rPr>
-          <w:rFonts w:ascii="Arial" w:eastAsia="Times New Roman" w:hAnsi="Arial" w:cs="Arial"/>
-          <w:color w:val="000000"/>
-          <w:sz w:val="23"/>
-          <w:szCs w:val="23"/>
-        </w:rPr>
-        <w:t>, Cambridge University Press, 2009.</w:t>
-      </w:r>
-      <w:r>
-        <w:rPr>
-          <w:rFonts w:ascii="Times New Roman" w:eastAsia="Times New Roman" w:hAnsi="Times New Roman" w:cs="Times New Roman"/>
-          <w:sz w:val="24"/>
-          <w:szCs w:val="24"/>
-        </w:rPr>
-        <w:t xml:space="preserve"> </w:t>
       </w:r>
     </w:p>
     <w:p>

</xml_diff>